<commit_message>
Adds Demonstration/Walkthrough video Link and adds challenges and future updates in the documentation readme.md
</commit_message>
<xml_diff>
--- a/Documentation/Documentation.docx
+++ b/Documentation/Documentation.docx
@@ -382,7 +382,7 @@
           <w:sz w:val="24"/>
           <w:u w:val="single"/>
         </w:rPr>
-        <w:t>8</w:t>
+        <w:t>9</w:t>
       </w:r>
       <w:r>
         <w:rPr>
@@ -443,7 +443,19 @@
           <w:szCs w:val="24"/>
           <w:u w:val="single"/>
         </w:rPr>
-        <w:t>CHALLENGEES FACED WHILE DEVELOPING THE PRODUCT</w:t>
+        <w:t>CHALLENG</w:t>
+      </w:r>
+      <w:bookmarkStart w:id="0" w:name="_GoBack"/>
+      <w:bookmarkEnd w:id="0"/>
+      <w:r>
+        <w:rPr>
+          <w:rFonts w:ascii="Times New Roman" w:hAnsi="Times New Roman" w:cs="Times New Roman"/>
+          <w:b/>
+          <w:sz w:val="24"/>
+          <w:szCs w:val="24"/>
+          <w:u w:val="single"/>
+        </w:rPr>
+        <w:t>ES FACED WHILE DEVELOPING THE PRODUCT</w:t>
       </w:r>
       <w:r>
         <w:rPr>
@@ -456,8 +468,6 @@
         </w:rPr>
         <w:t xml:space="preserve">:  </w:t>
       </w:r>
-      <w:bookmarkStart w:id="0" w:name="_GoBack"/>
-      <w:bookmarkEnd w:id="0"/>
     </w:p>
     <w:p>
       <w:pPr>

</xml_diff>